<commit_message>
Fix build script to name cc&r.docx and update manual Word doc steps on Readme
</commit_message>
<xml_diff>
--- a/docs/articles_of_incorporation.docx
+++ b/docs/articles_of_incorporation.docx
@@ -667,7 +667,7 @@
       <w:r>
         <w:drawing>
           <wp:inline>
-            <wp:extent cx="5334000" cy="1082587"/>
+            <wp:extent cx="5816600" cy="1180536"/>
             <wp:effectExtent b="0" l="0" r="0" t="0"/>
             <wp:docPr descr="Dennis Kohloff’s Signature" title="" id="1" name="Picture"/>
             <a:graphic>
@@ -688,7 +688,7 @@
                   <pic:spPr bwMode="auto">
                     <a:xfrm>
                       <a:off x="0" y="0"/>
-                      <a:ext cx="5334000" cy="1082587"/>
+                      <a:ext cx="5816600" cy="1180536"/>
                     </a:xfrm>
                     <a:prstGeom prst="rect">
                       <a:avLst/>
@@ -714,7 +714,12 @@
       </w:r>
     </w:p>
     <w:bookmarkEnd w:id="47"/>
-    <w:sectPr/>
+    <w:sectPr>
+      <w:pgSz w:h="15840" w:w="12240"/>
+      <w:pgMar w:bottom="2462" w:footer="720" w:gutter="0" w:header="720" w:left="1541" w:right="1526" w:top="1498"/>
+      <w:cols w:space="720"/>
+      <w:docGrid w:linePitch="326"/>
+    </w:sectPr>
   </w:body>
 </w:document>
 </file>
@@ -743,7 +748,84 @@
 </file>
 
 <file path=word/numbering.xml><?xml version="1.0" encoding="utf-8"?>
-<w:numbering xmlns:w="http://schemas.openxmlformats.org/wordprocessingml/2006/main">
+<w:numbering xmlns:aink="http://schemas.microsoft.com/office/drawing/2016/ink" xmlns:am3d="http://schemas.microsoft.com/office/drawing/2017/model3d" xmlns:cx="http://schemas.microsoft.com/office/drawing/2014/chartex" xmlns:cx1="http://schemas.microsoft.com/office/drawing/2015/9/8/chartex" xmlns:cx2="http://schemas.microsoft.com/office/drawing/2015/10/21/chartex" xmlns:cx3="http://schemas.microsoft.com/office/drawing/2016/5/9/chartex" xmlns:cx4="http://schemas.microsoft.com/office/drawing/2016/5/10/chartex" xmlns:cx5="http://schemas.microsoft.com/office/drawing/2016/5/11/chartex" xmlns:cx6="http://schemas.microsoft.com/office/drawing/2016/5/12/chartex" xmlns:cx7="http://schemas.microsoft.com/office/drawing/2016/5/13/chartex" xmlns:cx8="http://schemas.microsoft.com/office/drawing/2016/5/14/chartex" xmlns:m="http://schemas.openxmlformats.org/officeDocument/2006/math" xmlns:mc="http://schemas.openxmlformats.org/markup-compatibility/2006" xmlns:o="urn:schemas-microsoft-com:office:office" xmlns:r="http://schemas.openxmlformats.org/officeDocument/2006/relationships" xmlns:v="urn:schemas-microsoft-com:vml" xmlns:w="http://schemas.openxmlformats.org/wordprocessingml/2006/main" xmlns:w10="urn:schemas-microsoft-com:office:word" xmlns:w14="http://schemas.microsoft.com/office/word/2010/wordml" xmlns:w15="http://schemas.microsoft.com/office/word/2012/wordml" xmlns:w16="http://schemas.microsoft.com/office/word/2018/wordml" xmlns:w16cex="http://schemas.microsoft.com/office/word/2018/wordml/cex" xmlns:w16cid="http://schemas.microsoft.com/office/word/2016/wordml/cid" xmlns:w16sdtdh="http://schemas.microsoft.com/office/word/2020/wordml/sdtdatahash" xmlns:w16se="http://schemas.microsoft.com/office/word/2015/wordml/symex" xmlns:wne="http://schemas.microsoft.com/office/word/2006/wordml" xmlns:wp="http://schemas.openxmlformats.org/drawingml/2006/wordprocessingDrawing" xmlns:wp14="http://schemas.microsoft.com/office/word/2010/wordprocessingDrawing" xmlns:wpc="http://schemas.microsoft.com/office/word/2010/wordprocessingCanvas" xmlns:wpg="http://schemas.microsoft.com/office/word/2010/wordprocessingGroup" xmlns:wpi="http://schemas.microsoft.com/office/word/2010/wordprocessingInk" xmlns:wps="http://schemas.microsoft.com/office/word/2010/wordprocessingShape" mc:Ignorable="w14 w15 w16se w16cid w16 w16cex w16sdtdh wp14">
+  <w:abstractNum w15:restartNumberingAfterBreak="0" w:abstractNumId="0">
+    <w:nsid w:val="0000A990"/>
+    <w:multiLevelType w:val="multilevel"/>
+    <w:tmpl w:val="916C523C"/>
+    <w:lvl w:ilvl="0">
+      <w:numFmt w:val="bullet"/>
+      <w:lvlText w:val=" "/>
+      <w:lvlJc w:val="left"/>
+      <w:pPr>
+        <w:ind w:hanging="480" w:left="720"/>
+      </w:pPr>
+    </w:lvl>
+    <w:lvl w:ilvl="1">
+      <w:numFmt w:val="bullet"/>
+      <w:lvlText w:val=" "/>
+      <w:lvlJc w:val="left"/>
+      <w:pPr>
+        <w:ind w:hanging="480" w:left="1440"/>
+      </w:pPr>
+    </w:lvl>
+    <w:lvl w:ilvl="2">
+      <w:numFmt w:val="bullet"/>
+      <w:lvlText w:val=" "/>
+      <w:lvlJc w:val="left"/>
+      <w:pPr>
+        <w:ind w:hanging="480" w:left="2160"/>
+      </w:pPr>
+    </w:lvl>
+    <w:lvl w:ilvl="3">
+      <w:numFmt w:val="bullet"/>
+      <w:lvlText w:val=" "/>
+      <w:lvlJc w:val="left"/>
+      <w:pPr>
+        <w:ind w:hanging="480" w:left="2880"/>
+      </w:pPr>
+    </w:lvl>
+    <w:lvl w:ilvl="4">
+      <w:numFmt w:val="bullet"/>
+      <w:lvlText w:val=" "/>
+      <w:lvlJc w:val="left"/>
+      <w:pPr>
+        <w:ind w:hanging="480" w:left="3600"/>
+      </w:pPr>
+    </w:lvl>
+    <w:lvl w:ilvl="5">
+      <w:numFmt w:val="bullet"/>
+      <w:lvlText w:val=" "/>
+      <w:lvlJc w:val="left"/>
+      <w:pPr>
+        <w:ind w:hanging="480" w:left="4320"/>
+      </w:pPr>
+    </w:lvl>
+    <w:lvl w:ilvl="6">
+      <w:numFmt w:val="bullet"/>
+      <w:lvlText w:val=" "/>
+      <w:lvlJc w:val="left"/>
+      <w:pPr>
+        <w:ind w:hanging="480" w:left="5040"/>
+      </w:pPr>
+    </w:lvl>
+    <w:lvl w:ilvl="7">
+      <w:numFmt w:val="bullet"/>
+      <w:lvlText w:val=" "/>
+      <w:lvlJc w:val="left"/>
+      <w:pPr>
+        <w:ind w:hanging="480" w:left="5760"/>
+      </w:pPr>
+    </w:lvl>
+    <w:lvl w:ilvl="8">
+      <w:numFmt w:val="bullet"/>
+      <w:lvlText w:val=" "/>
+      <w:lvlJc w:val="left"/>
+      <w:pPr>
+        <w:ind w:hanging="480" w:left="6480"/>
+      </w:pPr>
+    </w:lvl>
+  </w:abstractNum>
   <w:abstractNum w:abstractNumId="990">
     <w:nsid w:val="A990"/>
     <w:multiLevelType w:val="multilevel"/>
@@ -896,6 +978,9 @@
       </w:pPr>
     </w:lvl>
   </w:abstractNum>
+  <w:num w:numId="1">
+    <w:abstractNumId w:val="0"/>
+  </w:num>
   <w:num w:numId="1000">
     <w:abstractNumId w:val="990"/>
   </w:num>
@@ -906,7 +991,7 @@
 </file>
 
 <file path=word/styles.xml><?xml version="1.0" encoding="utf-8"?>
-<w:styles xmlns:r="http://schemas.openxmlformats.org/officeDocument/2006/relationships" xmlns:w="http://schemas.openxmlformats.org/wordprocessingml/2006/main">
+<w:styles xmlns:mc="http://schemas.openxmlformats.org/markup-compatibility/2006" xmlns:r="http://schemas.openxmlformats.org/officeDocument/2006/relationships" xmlns:w="http://schemas.openxmlformats.org/wordprocessingml/2006/main" xmlns:w14="http://schemas.microsoft.com/office/word/2010/wordml" xmlns:w15="http://schemas.microsoft.com/office/word/2012/wordml" xmlns:w16="http://schemas.microsoft.com/office/word/2018/wordml" xmlns:w16cex="http://schemas.microsoft.com/office/word/2018/wordml/cex" xmlns:w16cid="http://schemas.microsoft.com/office/word/2016/wordml/cid" xmlns:w16sdtdh="http://schemas.microsoft.com/office/word/2020/wordml/sdtdatahash" xmlns:w16se="http://schemas.microsoft.com/office/word/2015/wordml/symex" mc:Ignorable="w14 w15 w16se w16cid w16 w16cex w16sdtdh">
   <w:docDefaults>
     <w:rPrDefault>
       <w:rPr>
@@ -922,19 +1007,549 @@
       </w:pPr>
     </w:pPrDefault>
   </w:docDefaults>
-  <w:latentStyles w:count="276" w:defLockedState="0" w:defQFormat="0" w:defSemiHidden="0" w:defUIPriority="0" w:defUnhideWhenUsed="0"/>
+  <w:latentStyles w:count="376" w:defLockedState="0" w:defQFormat="0" w:defSemiHidden="0" w:defUIPriority="0" w:defUnhideWhenUsed="0">
+    <w:lsdException w:name="heading 5" w:semiHidden="1" w:unhideWhenUsed="1"/>
+    <w:lsdException w:name="index 2" w:semiHidden="1" w:unhideWhenUsed="1"/>
+    <w:lsdException w:name="index 3" w:semiHidden="1" w:unhideWhenUsed="1"/>
+    <w:lsdException w:name="index 4" w:semiHidden="1" w:unhideWhenUsed="1"/>
+    <w:lsdException w:name="index 5" w:semiHidden="1" w:unhideWhenUsed="1"/>
+    <w:lsdException w:name="index 6" w:semiHidden="1" w:unhideWhenUsed="1"/>
+    <w:lsdException w:name="index 7" w:semiHidden="1" w:unhideWhenUsed="1"/>
+    <w:lsdException w:name="index 8" w:semiHidden="1" w:unhideWhenUsed="1"/>
+    <w:lsdException w:name="index 9" w:semiHidden="1" w:unhideWhenUsed="1"/>
+    <w:lsdException w:name="toc 1" w:semiHidden="1" w:uiPriority="39" w:unhideWhenUsed="1"/>
+    <w:lsdException w:name="toc 2" w:semiHidden="1" w:uiPriority="39" w:unhideWhenUsed="1"/>
+    <w:lsdException w:name="toc 3" w:semiHidden="1" w:uiPriority="39" w:unhideWhenUsed="1"/>
+    <w:lsdException w:name="toc 4" w:semiHidden="1" w:uiPriority="39" w:unhideWhenUsed="1"/>
+    <w:lsdException w:name="toc 5" w:semiHidden="1" w:uiPriority="39" w:unhideWhenUsed="1"/>
+    <w:lsdException w:name="toc 6" w:semiHidden="1" w:uiPriority="39" w:unhideWhenUsed="1"/>
+    <w:lsdException w:name="toc 7" w:semiHidden="1" w:uiPriority="39" w:unhideWhenUsed="1"/>
+    <w:lsdException w:name="toc 8" w:semiHidden="1" w:uiPriority="39" w:unhideWhenUsed="1"/>
+    <w:lsdException w:name="toc 9" w:semiHidden="1" w:uiPriority="39" w:unhideWhenUsed="1"/>
+    <w:lsdException w:name="Normal Indent" w:semiHidden="1" w:unhideWhenUsed="1"/>
+    <w:lsdException w:name="footnote text" w:semiHidden="1" w:unhideWhenUsed="1"/>
+    <w:lsdException w:name="annotation text" w:semiHidden="1" w:unhideWhenUsed="1"/>
+    <w:lsdException w:name="header" w:semiHidden="1" w:unhideWhenUsed="1"/>
+    <w:lsdException w:name="footer" w:semiHidden="1" w:unhideWhenUsed="1"/>
+    <w:lsdException w:name="index heading" w:semiHidden="1" w:unhideWhenUsed="1"/>
+    <w:lsdException w:name="caption" w:semiHidden="1" w:unhideWhenUsed="1"/>
+    <w:lsdException w:name="table of figures" w:semiHidden="1" w:unhideWhenUsed="1"/>
+    <w:lsdException w:name="envelope address" w:semiHidden="1" w:unhideWhenUsed="1"/>
+    <w:lsdException w:name="envelope return" w:semiHidden="1" w:unhideWhenUsed="1"/>
+    <w:lsdException w:name="footnote reference" w:semiHidden="1" w:unhideWhenUsed="1"/>
+    <w:lsdException w:name="annotation reference" w:semiHidden="1" w:unhideWhenUsed="1"/>
+    <w:lsdException w:name="line number" w:semiHidden="1" w:unhideWhenUsed="1"/>
+    <w:lsdException w:name="page number" w:semiHidden="1" w:unhideWhenUsed="1"/>
+    <w:lsdException w:name="endnote reference" w:semiHidden="1" w:unhideWhenUsed="1"/>
+    <w:lsdException w:name="endnote text" w:semiHidden="1" w:unhideWhenUsed="1"/>
+    <w:lsdException w:name="table of authorities" w:semiHidden="1" w:unhideWhenUsed="1"/>
+    <w:lsdException w:name="macro" w:semiHidden="1" w:unhideWhenUsed="1"/>
+    <w:lsdException w:name="toa heading" w:semiHidden="1" w:unhideWhenUsed="1"/>
+    <w:lsdException w:name="List" w:semiHidden="1" w:unhideWhenUsed="1"/>
+    <w:lsdException w:name="List Bullet" w:semiHidden="1" w:unhideWhenUsed="1"/>
+    <w:lsdException w:name="List Number" w:semiHidden="1" w:unhideWhenUsed="1"/>
+    <w:lsdException w:name="List 2" w:semiHidden="1" w:unhideWhenUsed="1"/>
+    <w:lsdException w:name="List 3" w:semiHidden="1" w:unhideWhenUsed="1"/>
+    <w:lsdException w:name="List 4" w:semiHidden="1" w:unhideWhenUsed="1"/>
+    <w:lsdException w:name="List Bullet 2" w:semiHidden="1" w:unhideWhenUsed="1"/>
+    <w:lsdException w:name="List Bullet 3" w:semiHidden="1" w:unhideWhenUsed="1"/>
+    <w:lsdException w:name="List Number 2" w:semiHidden="1" w:unhideWhenUsed="1"/>
+    <w:lsdException w:name="List Number 3" w:semiHidden="1" w:unhideWhenUsed="1"/>
+    <w:lsdException w:name="List Number 4" w:semiHidden="1" w:unhideWhenUsed="1"/>
+    <w:lsdException w:name="List Number 5" w:semiHidden="1" w:unhideWhenUsed="1"/>
+    <w:lsdException w:name="Closing" w:semiHidden="1" w:unhideWhenUsed="1"/>
+    <w:lsdException w:name="Signature" w:semiHidden="1" w:unhideWhenUsed="1"/>
+    <w:lsdException w:name="Default Paragraph Font" w:semiHidden="1" w:unhideWhenUsed="1"/>
+    <w:lsdException w:name="Body Text" w:semiHidden="1" w:unhideWhenUsed="1"/>
+    <w:lsdException w:name="Body Text Indent" w:semiHidden="1" w:unhideWhenUsed="1"/>
+    <w:lsdException w:name="List Continue" w:semiHidden="1" w:unhideWhenUsed="1"/>
+    <w:lsdException w:name="List Continue 2" w:semiHidden="1" w:unhideWhenUsed="1"/>
+    <w:lsdException w:name="List Continue 3" w:semiHidden="1" w:unhideWhenUsed="1"/>
+    <w:lsdException w:name="List Continue 4" w:semiHidden="1" w:unhideWhenUsed="1"/>
+    <w:lsdException w:name="List Continue 5" w:semiHidden="1" w:unhideWhenUsed="1"/>
+    <w:lsdException w:name="Message Header" w:semiHidden="1" w:unhideWhenUsed="1"/>
+    <w:lsdException w:name="Salutation" w:semiHidden="1" w:unhideWhenUsed="1"/>
+    <w:lsdException w:name="Date" w:semiHidden="1" w:unhideWhenUsed="1"/>
+    <w:lsdException w:name="Body Text First Indent" w:semiHidden="1" w:unhideWhenUsed="1"/>
+    <w:lsdException w:name="Body Text Indent 2" w:semiHidden="1" w:unhideWhenUsed="1"/>
+    <w:lsdException w:name="Body Text Indent 3" w:semiHidden="1" w:unhideWhenUsed="1"/>
+    <w:lsdException w:name="Block Text" w:semiHidden="1" w:unhideWhenUsed="1"/>
+    <w:lsdException w:name="Hyperlink" w:semiHidden="1" w:uiPriority="99" w:unhideWhenUsed="1"/>
+    <w:lsdException w:name="FollowedHyperlink" w:semiHidden="1" w:unhideWhenUsed="1"/>
+    <w:lsdException w:name="Document Map" w:semiHidden="1" w:unhideWhenUsed="1"/>
+    <w:lsdException w:name="Plain Text" w:semiHidden="1" w:unhideWhenUsed="1"/>
+    <w:lsdException w:name="E-mail Signature" w:semiHidden="1" w:unhideWhenUsed="1"/>
+    <w:lsdException w:name="HTML Top of Form" w:semiHidden="1" w:unhideWhenUsed="1"/>
+    <w:lsdException w:name="HTML Bottom of Form" w:semiHidden="1" w:unhideWhenUsed="1"/>
+    <w:lsdException w:name="Normal (Web)" w:semiHidden="1" w:unhideWhenUsed="1"/>
+    <w:lsdException w:name="HTML Acronym" w:semiHidden="1" w:unhideWhenUsed="1"/>
+    <w:lsdException w:name="HTML Address" w:semiHidden="1" w:unhideWhenUsed="1"/>
+    <w:lsdException w:name="HTML Cite" w:semiHidden="1" w:unhideWhenUsed="1"/>
+    <w:lsdException w:name="HTML Code" w:semiHidden="1" w:unhideWhenUsed="1"/>
+    <w:lsdException w:name="HTML Definition" w:semiHidden="1" w:unhideWhenUsed="1"/>
+    <w:lsdException w:name="HTML Keyboard" w:semiHidden="1" w:unhideWhenUsed="1"/>
+    <w:lsdException w:name="HTML Preformatted" w:semiHidden="1" w:unhideWhenUsed="1"/>
+    <w:lsdException w:name="HTML Sample" w:semiHidden="1" w:unhideWhenUsed="1"/>
+    <w:lsdException w:name="HTML Typewriter" w:semiHidden="1" w:unhideWhenUsed="1"/>
+    <w:lsdException w:name="HTML Variable" w:semiHidden="1" w:unhideWhenUsed="1"/>
+    <w:lsdException w:name="Normal Table" w:semiHidden="1" w:unhideWhenUsed="1"/>
+    <w:lsdException w:name="annotation subject" w:semiHidden="1" w:unhideWhenUsed="1"/>
+    <w:lsdException w:name="No List" w:semiHidden="1" w:unhideWhenUsed="1"/>
+    <w:lsdException w:name="Outline List 1" w:semiHidden="1" w:unhideWhenUsed="1"/>
+    <w:lsdException w:name="Outline List 2" w:semiHidden="1" w:unhideWhenUsed="1"/>
+    <w:lsdException w:name="Outline List 3" w:semiHidden="1" w:unhideWhenUsed="1"/>
+    <w:lsdException w:name="Table Simple 1" w:semiHidden="1" w:unhideWhenUsed="1"/>
+    <w:lsdException w:name="Table Simple 2" w:semiHidden="1" w:unhideWhenUsed="1"/>
+    <w:lsdException w:name="Table Simple 3" w:semiHidden="1" w:unhideWhenUsed="1"/>
+    <w:lsdException w:name="Table Classic 1" w:semiHidden="1" w:unhideWhenUsed="1"/>
+    <w:lsdException w:name="Table Classic 2" w:semiHidden="1" w:unhideWhenUsed="1"/>
+    <w:lsdException w:name="Table Classic 3" w:semiHidden="1" w:unhideWhenUsed="1"/>
+    <w:lsdException w:name="Table Classic 4" w:semiHidden="1" w:unhideWhenUsed="1"/>
+    <w:lsdException w:name="Table Colorful 1" w:semiHidden="1" w:unhideWhenUsed="1"/>
+    <w:lsdException w:name="Table Colorful 2" w:semiHidden="1" w:unhideWhenUsed="1"/>
+    <w:lsdException w:name="Table Colorful 3" w:semiHidden="1" w:unhideWhenUsed="1"/>
+    <w:lsdException w:name="Table Columns 1" w:semiHidden="1" w:unhideWhenUsed="1"/>
+    <w:lsdException w:name="Table Columns 2" w:semiHidden="1" w:unhideWhenUsed="1"/>
+    <w:lsdException w:name="Table Columns 3" w:semiHidden="1" w:unhideWhenUsed="1"/>
+    <w:lsdException w:name="Table Columns 4" w:semiHidden="1" w:unhideWhenUsed="1"/>
+    <w:lsdException w:name="Table Columns 5" w:semiHidden="1" w:unhideWhenUsed="1"/>
+    <w:lsdException w:name="Table Grid 1" w:semiHidden="1" w:unhideWhenUsed="1"/>
+    <w:lsdException w:name="Table Grid 2" w:semiHidden="1" w:unhideWhenUsed="1"/>
+    <w:lsdException w:name="Table Grid 3" w:semiHidden="1" w:unhideWhenUsed="1"/>
+    <w:lsdException w:name="Table Grid 4" w:semiHidden="1" w:unhideWhenUsed="1"/>
+    <w:lsdException w:name="Table Grid 5" w:semiHidden="1" w:unhideWhenUsed="1"/>
+    <w:lsdException w:name="Table Grid 6" w:semiHidden="1" w:unhideWhenUsed="1"/>
+    <w:lsdException w:name="Table Grid 7" w:semiHidden="1" w:unhideWhenUsed="1"/>
+    <w:lsdException w:name="Table Grid 8" w:semiHidden="1" w:unhideWhenUsed="1"/>
+    <w:lsdException w:name="Table List 1" w:semiHidden="1" w:unhideWhenUsed="1"/>
+    <w:lsdException w:name="Table List 2" w:semiHidden="1" w:unhideWhenUsed="1"/>
+    <w:lsdException w:name="Table List 3" w:semiHidden="1" w:unhideWhenUsed="1"/>
+    <w:lsdException w:name="Table List 4" w:semiHidden="1" w:unhideWhenUsed="1"/>
+    <w:lsdException w:name="Table List 5" w:semiHidden="1" w:unhideWhenUsed="1"/>
+    <w:lsdException w:name="Table List 6" w:semiHidden="1" w:unhideWhenUsed="1"/>
+    <w:lsdException w:name="Table List 7" w:semiHidden="1" w:unhideWhenUsed="1"/>
+    <w:lsdException w:name="Table List 8" w:semiHidden="1" w:unhideWhenUsed="1"/>
+    <w:lsdException w:name="Table 3D effects 1" w:semiHidden="1" w:unhideWhenUsed="1"/>
+    <w:lsdException w:name="Table 3D effects 2" w:semiHidden="1" w:unhideWhenUsed="1"/>
+    <w:lsdException w:name="Table 3D effects 3" w:semiHidden="1" w:unhideWhenUsed="1"/>
+    <w:lsdException w:name="Table Contemporary" w:semiHidden="1" w:unhideWhenUsed="1"/>
+    <w:lsdException w:name="Table Elegant" w:semiHidden="1" w:unhideWhenUsed="1"/>
+    <w:lsdException w:name="Table Professional" w:semiHidden="1" w:unhideWhenUsed="1"/>
+    <w:lsdException w:name="Table Subtle 1" w:semiHidden="1" w:unhideWhenUsed="1"/>
+    <w:lsdException w:name="Table Subtle 2" w:semiHidden="1" w:unhideWhenUsed="1"/>
+    <w:lsdException w:name="Table Web 1" w:semiHidden="1" w:unhideWhenUsed="1"/>
+    <w:lsdException w:name="Table Web 2" w:semiHidden="1" w:unhideWhenUsed="1"/>
+    <w:lsdException w:name="Table Web 3" w:semiHidden="1" w:unhideWhenUsed="1"/>
+    <w:lsdException w:name="Balloon Text" w:semiHidden="1" w:unhideWhenUsed="1"/>
+    <w:lsdException w:name="Table Theme" w:semiHidden="1" w:unhideWhenUsed="1"/>
+    <w:lsdException w:name="Placeholder Text" w:semiHidden="1"/>
+    <w:lsdException w:name="Light Shading"/>
+    <w:lsdException w:name="Light List"/>
+    <w:lsdException w:name="Medium Grid 3"/>
+    <w:lsdException w:name="Dark List"/>
+    <w:lsdException w:name="Colorful Shading"/>
+    <w:lsdException w:name="Colorful List"/>
+    <w:lsdException w:name="Colorful Grid"/>
+    <w:lsdException w:name="Light Shading Accent 1"/>
+    <w:lsdException w:name="Light List Accent 1"/>
+    <w:lsdException w:name="Light Grid Accent 1"/>
+    <w:lsdException w:name="Medium Shading 1 Accent 1"/>
+    <w:lsdException w:name="Medium Shading 2 Accent 1"/>
+    <w:lsdException w:name="Medium List 1 Accent 1"/>
+    <w:lsdException w:name="Revision" w:semiHidden="1"/>
+    <w:lsdException w:name="Medium List 2 Accent 1"/>
+    <w:lsdException w:name="Medium Grid 1 Accent 1"/>
+    <w:lsdException w:name="Medium Grid 2 Accent 1"/>
+    <w:lsdException w:name="Medium Grid 3 Accent 1"/>
+    <w:lsdException w:name="Dark List Accent 1"/>
+    <w:lsdException w:name="Colorful Shading Accent 1"/>
+    <w:lsdException w:name="Colorful List Accent 1"/>
+    <w:lsdException w:name="Colorful Grid Accent 1"/>
+    <w:lsdException w:name="Light Shading Accent 2"/>
+    <w:lsdException w:name="Light List Accent 2"/>
+    <w:lsdException w:name="Light Grid Accent 2"/>
+    <w:lsdException w:name="Medium Shading 1 Accent 2"/>
+    <w:lsdException w:name="Medium Shading 2 Accent 2"/>
+    <w:lsdException w:name="Medium List 1 Accent 2"/>
+    <w:lsdException w:name="Medium List 2 Accent 2"/>
+    <w:lsdException w:name="Medium Grid 1 Accent 2"/>
+    <w:lsdException w:name="Medium Grid 2 Accent 2"/>
+    <w:lsdException w:name="Medium Grid 3 Accent 2"/>
+    <w:lsdException w:name="Dark List Accent 2"/>
+    <w:lsdException w:name="Colorful Shading Accent 2"/>
+    <w:lsdException w:name="Colorful List Accent 2"/>
+    <w:lsdException w:name="Colorful Grid Accent 2"/>
+    <w:lsdException w:name="Light Shading Accent 3"/>
+    <w:lsdException w:name="Light List Accent 3"/>
+    <w:lsdException w:name="Light Grid Accent 3"/>
+    <w:lsdException w:name="Medium Shading 1 Accent 3"/>
+    <w:lsdException w:name="Medium Shading 2 Accent 3"/>
+    <w:lsdException w:name="Medium List 1 Accent 3"/>
+    <w:lsdException w:name="Medium List 2 Accent 3"/>
+    <w:lsdException w:name="Medium Grid 1 Accent 3"/>
+    <w:lsdException w:name="Medium Grid 2 Accent 3"/>
+    <w:lsdException w:name="Medium Grid 3 Accent 3"/>
+    <w:lsdException w:name="Dark List Accent 3"/>
+    <w:lsdException w:name="Colorful Shading Accent 3"/>
+    <w:lsdException w:name="Colorful List Accent 3"/>
+    <w:lsdException w:name="Colorful Grid Accent 3"/>
+    <w:lsdException w:name="Light Shading Accent 4"/>
+    <w:lsdException w:name="Light List Accent 4"/>
+    <w:lsdException w:name="Light Grid Accent 4"/>
+    <w:lsdException w:name="Medium Shading 1 Accent 4"/>
+    <w:lsdException w:name="Medium Shading 2 Accent 4"/>
+    <w:lsdException w:name="Medium List 1 Accent 4"/>
+    <w:lsdException w:name="Medium List 2 Accent 4"/>
+    <w:lsdException w:name="Medium Grid 1 Accent 4"/>
+    <w:lsdException w:name="Medium Grid 2 Accent 4"/>
+    <w:lsdException w:name="Medium Grid 3 Accent 4"/>
+    <w:lsdException w:name="Dark List Accent 4"/>
+    <w:lsdException w:name="Colorful Shading Accent 4"/>
+    <w:lsdException w:name="Colorful List Accent 4"/>
+    <w:lsdException w:name="Colorful Grid Accent 4"/>
+    <w:lsdException w:name="Light Shading Accent 5"/>
+    <w:lsdException w:name="Light List Accent 5"/>
+    <w:lsdException w:name="Light Grid Accent 5"/>
+    <w:lsdException w:name="Medium Shading 1 Accent 5"/>
+    <w:lsdException w:name="Medium Shading 2 Accent 5"/>
+    <w:lsdException w:name="Medium List 1 Accent 5"/>
+    <w:lsdException w:name="Medium List 2 Accent 5"/>
+    <w:lsdException w:name="Medium Grid 1 Accent 5"/>
+    <w:lsdException w:name="Medium Grid 2 Accent 5"/>
+    <w:lsdException w:name="Medium Grid 3 Accent 5"/>
+    <w:lsdException w:name="Dark List Accent 5"/>
+    <w:lsdException w:name="Colorful Shading Accent 5"/>
+    <w:lsdException w:name="Colorful List Accent 5"/>
+    <w:lsdException w:name="Colorful Grid Accent 5"/>
+    <w:lsdException w:name="Light Shading Accent 6"/>
+    <w:lsdException w:name="Light List Accent 6"/>
+    <w:lsdException w:name="Light Grid Accent 6"/>
+    <w:lsdException w:name="Medium Shading 1 Accent 6"/>
+    <w:lsdException w:name="Medium Shading 2 Accent 6"/>
+    <w:lsdException w:name="Medium List 1 Accent 6"/>
+    <w:lsdException w:name="Medium List 2 Accent 6"/>
+    <w:lsdException w:name="Medium Grid 1 Accent 6"/>
+    <w:lsdException w:name="Medium Grid 2 Accent 6"/>
+    <w:lsdException w:name="Medium Grid 3 Accent 6"/>
+    <w:lsdException w:name="Dark List Accent 6"/>
+    <w:lsdException w:name="Colorful Shading Accent 6"/>
+    <w:lsdException w:name="Colorful List Accent 6"/>
+    <w:lsdException w:name="Colorful Grid Accent 6"/>
+    <w:lsdException w:name="Bibliography" w:semiHidden="1" w:unhideWhenUsed="1"/>
+    <w:lsdException w:name="TOC Heading" w:semiHidden="1" w:unhideWhenUsed="1"/>
+    <w:lsdException w:name="Grid Table 4" w:uiPriority="49"/>
+    <w:lsdException w:name="Grid Table 5 Dark" w:uiPriority="50"/>
+    <w:lsdException w:name="Grid Table 6 Colorful" w:uiPriority="51"/>
+    <w:lsdException w:name="Grid Table 7 Colorful" w:uiPriority="52"/>
+    <w:lsdException w:name="Grid Table 1 Light Accent 1" w:uiPriority="46"/>
+    <w:lsdException w:name="Grid Table 2 Accent 1" w:uiPriority="47"/>
+    <w:lsdException w:name="Grid Table 3 Accent 1" w:uiPriority="48"/>
+    <w:lsdException w:name="Grid Table 4 Accent 1" w:uiPriority="49"/>
+    <w:lsdException w:name="Grid Table 5 Dark Accent 1" w:uiPriority="50"/>
+    <w:lsdException w:name="Grid Table 6 Colorful Accent 1" w:uiPriority="51"/>
+    <w:lsdException w:name="Grid Table 7 Colorful Accent 1" w:uiPriority="52"/>
+    <w:lsdException w:name="Grid Table 1 Light Accent 2" w:uiPriority="46"/>
+    <w:lsdException w:name="Grid Table 2 Accent 2" w:uiPriority="47"/>
+    <w:lsdException w:name="Grid Table 3 Accent 2" w:uiPriority="48"/>
+    <w:lsdException w:name="Grid Table 4 Accent 2" w:uiPriority="49"/>
+    <w:lsdException w:name="Grid Table 5 Dark Accent 2" w:uiPriority="50"/>
+    <w:lsdException w:name="Grid Table 6 Colorful Accent 2" w:uiPriority="51"/>
+    <w:lsdException w:name="Grid Table 7 Colorful Accent 2" w:uiPriority="52"/>
+    <w:lsdException w:name="Grid Table 1 Light Accent 3" w:uiPriority="46"/>
+    <w:lsdException w:name="Grid Table 2 Accent 3" w:uiPriority="47"/>
+    <w:lsdException w:name="Grid Table 3 Accent 3" w:uiPriority="48"/>
+    <w:lsdException w:name="Grid Table 4 Accent 3" w:uiPriority="49"/>
+    <w:lsdException w:name="Grid Table 5 Dark Accent 3" w:uiPriority="50"/>
+    <w:lsdException w:name="Grid Table 6 Colorful Accent 3" w:uiPriority="51"/>
+    <w:lsdException w:name="Grid Table 7 Colorful Accent 3" w:uiPriority="52"/>
+    <w:lsdException w:name="Grid Table 1 Light Accent 4" w:uiPriority="46"/>
+    <w:lsdException w:name="Grid Table 2 Accent 4" w:uiPriority="47"/>
+    <w:lsdException w:name="Grid Table 3 Accent 4" w:uiPriority="48"/>
+    <w:lsdException w:name="Grid Table 4 Accent 4" w:uiPriority="49"/>
+    <w:lsdException w:name="Grid Table 5 Dark Accent 4" w:uiPriority="50"/>
+    <w:lsdException w:name="Grid Table 6 Colorful Accent 4" w:uiPriority="51"/>
+    <w:lsdException w:name="Grid Table 7 Colorful Accent 4" w:uiPriority="52"/>
+    <w:lsdException w:name="Grid Table 1 Light Accent 5" w:uiPriority="46"/>
+    <w:lsdException w:name="Grid Table 2 Accent 5" w:uiPriority="47"/>
+    <w:lsdException w:name="Grid Table 3 Accent 5" w:uiPriority="48"/>
+    <w:lsdException w:name="Grid Table 4 Accent 5" w:uiPriority="49"/>
+    <w:lsdException w:name="Grid Table 5 Dark Accent 5" w:uiPriority="50"/>
+    <w:lsdException w:name="Grid Table 6 Colorful Accent 5" w:uiPriority="51"/>
+    <w:lsdException w:name="Grid Table 7 Colorful Accent 5" w:uiPriority="52"/>
+    <w:lsdException w:name="Grid Table 1 Light Accent 6" w:uiPriority="46"/>
+    <w:lsdException w:name="Grid Table 2 Accent 6" w:uiPriority="47"/>
+    <w:lsdException w:name="Grid Table 3 Accent 6" w:uiPriority="48"/>
+    <w:lsdException w:name="Grid Table 4 Accent 6" w:uiPriority="49"/>
+    <w:lsdException w:name="Grid Table 5 Dark Accent 6" w:uiPriority="50"/>
+    <w:lsdException w:name="Grid Table 6 Colorful Accent 6" w:uiPriority="51"/>
+    <w:lsdException w:name="Grid Table 7 Colorful Accent 6" w:uiPriority="52"/>
+    <w:lsdException w:name="List Table 1 Light" w:uiPriority="46"/>
+    <w:lsdException w:name="List Table 2" w:uiPriority="47"/>
+    <w:lsdException w:name="List Table 3" w:uiPriority="48"/>
+    <w:lsdException w:name="List Table 4" w:uiPriority="49"/>
+    <w:lsdException w:name="List Table 5 Dark" w:uiPriority="50"/>
+    <w:lsdException w:name="List Table 6 Colorful" w:uiPriority="51"/>
+    <w:lsdException w:name="List Table 7 Colorful" w:uiPriority="52"/>
+    <w:lsdException w:name="List Table 1 Light Accent 1" w:uiPriority="46"/>
+    <w:lsdException w:name="List Table 2 Accent 1" w:uiPriority="47"/>
+    <w:lsdException w:name="List Table 3 Accent 1" w:uiPriority="48"/>
+    <w:lsdException w:name="List Table 4 Accent 1" w:uiPriority="49"/>
+    <w:lsdException w:name="List Table 5 Dark Accent 1" w:uiPriority="50"/>
+    <w:lsdException w:name="List Table 6 Colorful Accent 1" w:uiPriority="51"/>
+    <w:lsdException w:name="List Table 7 Colorful Accent 1" w:uiPriority="52"/>
+    <w:lsdException w:name="List Table 1 Light Accent 2" w:uiPriority="46"/>
+    <w:lsdException w:name="List Table 2 Accent 2" w:uiPriority="47"/>
+    <w:lsdException w:name="List Table 3 Accent 2" w:uiPriority="48"/>
+    <w:lsdException w:name="List Table 4 Accent 2" w:uiPriority="49"/>
+    <w:lsdException w:name="List Table 5 Dark Accent 2" w:uiPriority="50"/>
+    <w:lsdException w:name="List Table 6 Colorful Accent 2" w:uiPriority="51"/>
+    <w:lsdException w:name="List Table 7 Colorful Accent 2" w:uiPriority="52"/>
+    <w:lsdException w:name="List Table 1 Light Accent 3" w:uiPriority="46"/>
+    <w:lsdException w:name="List Table 2 Accent 3" w:uiPriority="47"/>
+    <w:lsdException w:name="List Table 3 Accent 3" w:uiPriority="48"/>
+    <w:lsdException w:name="List Table 4 Accent 3" w:uiPriority="49"/>
+    <w:lsdException w:name="List Table 5 Dark Accent 3" w:uiPriority="50"/>
+    <w:lsdException w:name="List Table 6 Colorful Accent 3" w:uiPriority="51"/>
+    <w:lsdException w:name="List Table 7 Colorful Accent 3" w:uiPriority="52"/>
+    <w:lsdException w:name="List Table 1 Light Accent 4" w:uiPriority="46"/>
+    <w:lsdException w:name="List Table 2 Accent 4" w:uiPriority="47"/>
+    <w:lsdException w:name="List Table 3 Accent 4" w:uiPriority="48"/>
+    <w:lsdException w:name="List Table 4 Accent 4" w:uiPriority="49"/>
+    <w:lsdException w:name="List Table 5 Dark Accent 4" w:uiPriority="50"/>
+    <w:lsdException w:name="List Table 6 Colorful Accent 4" w:uiPriority="51"/>
+    <w:lsdException w:name="List Table 7 Colorful Accent 4" w:uiPriority="52"/>
+    <w:lsdException w:name="List Table 1 Light Accent 5" w:uiPriority="46"/>
+    <w:lsdException w:name="List Table 2 Accent 5" w:uiPriority="47"/>
+    <w:lsdException w:name="List Table 3 Accent 5" w:uiPriority="48"/>
+    <w:lsdException w:name="List Table 4 Accent 5" w:uiPriority="49"/>
+    <w:lsdException w:name="List Table 5 Dark Accent 5" w:uiPriority="50"/>
+    <w:lsdException w:name="List Table 6 Colorful Accent 5" w:uiPriority="51"/>
+    <w:lsdException w:name="List Table 7 Colorful Accent 5" w:uiPriority="52"/>
+    <w:lsdException w:name="List Table 1 Light Accent 6" w:uiPriority="46"/>
+    <w:lsdException w:name="List Table 2 Accent 6" w:uiPriority="47"/>
+    <w:lsdException w:name="List Table 3 Accent 6" w:uiPriority="48"/>
+    <w:lsdException w:name="List Table 4 Accent 6" w:uiPriority="49"/>
+    <w:lsdException w:name="List Table 5 Dark Accent 6" w:uiPriority="50"/>
+    <w:lsdException w:name="List Table 6 Colorful Accent 6" w:uiPriority="51"/>
+    <w:lsdException w:name="List Table 7 Colorful Accent 6" w:uiPriority="52"/>
+    <w:lsdException w:name="Mention" w:semiHidden="1" w:uiPriority="99" w:unhideWhenUsed="1"/>
+    <w:lsdException w:name="Smart Hyperlink" w:semiHidden="1" w:uiPriority="99" w:unhideWhenUsed="1"/>
+    <w:lsdException w:name="Hashtag" w:semiHidden="1" w:uiPriority="99" w:unhideWhenUsed="1"/>
+    <w:lsdException w:name="Unresolved Mention" w:semiHidden="1" w:uiPriority="99" w:unhideWhenUsed="1"/>
+    <w:lsdException w:name="Smart Link" w:semiHidden="1" w:uiPriority="99" w:unhideWhenUsed="1"/>
+  </w:latentStyles>
   <w:style w:default="1" w:styleId="Normal" w:type="paragraph">
     <w:name w:val="Normal"/>
     <w:qFormat/>
   </w:style>
+  <w:style w:styleId="Heading1" w:type="paragraph">
+    <w:name w:val="heading 1"/>
+    <w:basedOn w:val="Normal"/>
+    <w:next w:val="BodyText"/>
+    <w:uiPriority w:val="9"/>
+    <w:qFormat/>
+    <w:pPr>
+      <w:keepNext/>
+      <w:keepLines/>
+      <w:spacing w:after="0" w:before="480"/>
+      <w:outlineLvl w:val="0"/>
+    </w:pPr>
+    <w:rPr>
+      <w:rFonts w:asciiTheme="majorHAnsi" w:cstheme="majorBidi" w:eastAsiaTheme="majorEastAsia" w:hAnsiTheme="majorHAnsi"/>
+      <w:b/>
+      <w:bCs/>
+      <w:color w:themeColor="accent1" w:val="000000"/>
+      <w:sz w:val="32"/>
+      <w:szCs w:val="32"/>
+    </w:rPr>
+  </w:style>
+  <w:style w:styleId="Heading2" w:type="paragraph">
+    <w:name w:val="heading 2"/>
+    <w:basedOn w:val="Normal"/>
+    <w:next w:val="BodyText"/>
+    <w:uiPriority w:val="9"/>
+    <w:unhideWhenUsed/>
+    <w:qFormat/>
+    <w:pPr>
+      <w:keepNext/>
+      <w:keepLines/>
+      <w:spacing w:after="0" w:before="200"/>
+      <w:outlineLvl w:val="1"/>
+    </w:pPr>
+    <w:rPr>
+      <w:rFonts w:asciiTheme="majorHAnsi" w:cstheme="majorBidi" w:eastAsiaTheme="majorEastAsia" w:hAnsiTheme="majorHAnsi"/>
+      <w:b/>
+      <w:bCs/>
+      <w:color w:themeColor="accent1" w:val="000000"/>
+      <w:sz w:val="28"/>
+      <w:szCs w:val="28"/>
+    </w:rPr>
+  </w:style>
+  <w:style w:styleId="Heading3" w:type="paragraph">
+    <w:name w:val="heading 3"/>
+    <w:basedOn w:val="Normal"/>
+    <w:next w:val="BodyText"/>
+    <w:uiPriority w:val="9"/>
+    <w:unhideWhenUsed/>
+    <w:qFormat/>
+    <w:pPr>
+      <w:keepNext/>
+      <w:keepLines/>
+      <w:spacing w:after="0" w:before="200"/>
+      <w:outlineLvl w:val="2"/>
+    </w:pPr>
+    <w:rPr>
+      <w:rFonts w:asciiTheme="majorHAnsi" w:cstheme="majorBidi" w:eastAsiaTheme="majorEastAsia" w:hAnsiTheme="majorHAnsi"/>
+      <w:b/>
+      <w:bCs/>
+      <w:color w:themeColor="accent1" w:val="000000"/>
+    </w:rPr>
+  </w:style>
+  <w:style w:styleId="Heading4" w:type="paragraph">
+    <w:name w:val="heading 4"/>
+    <w:basedOn w:val="Normal"/>
+    <w:next w:val="BodyText"/>
+    <w:uiPriority w:val="9"/>
+    <w:unhideWhenUsed/>
+    <w:qFormat/>
+    <w:pPr>
+      <w:keepNext/>
+      <w:keepLines/>
+      <w:spacing w:after="0" w:before="200"/>
+      <w:outlineLvl w:val="3"/>
+    </w:pPr>
+    <w:rPr>
+      <w:rFonts w:asciiTheme="majorHAnsi" w:cstheme="majorBidi" w:eastAsiaTheme="majorEastAsia" w:hAnsiTheme="majorHAnsi"/>
+      <w:bCs/>
+      <w:i/>
+      <w:color w:themeColor="accent1" w:val="000000"/>
+    </w:rPr>
+  </w:style>
+  <w:style w:styleId="Heading5" w:type="paragraph">
+    <w:name w:val="heading 5"/>
+    <w:basedOn w:val="Normal"/>
+    <w:next w:val="BodyText"/>
+    <w:uiPriority w:val="9"/>
+    <w:unhideWhenUsed/>
+    <w:qFormat/>
+    <w:pPr>
+      <w:keepNext/>
+      <w:keepLines/>
+      <w:spacing w:after="0" w:before="200"/>
+      <w:outlineLvl w:val="4"/>
+    </w:pPr>
+    <w:rPr>
+      <w:rFonts w:asciiTheme="majorHAnsi" w:cstheme="majorBidi" w:eastAsiaTheme="majorEastAsia" w:hAnsiTheme="majorHAnsi"/>
+      <w:iCs/>
+      <w:color w:themeColor="accent1" w:val="000000"/>
+    </w:rPr>
+  </w:style>
+  <w:style w:styleId="Heading6" w:type="paragraph">
+    <w:name w:val="heading 6"/>
+    <w:basedOn w:val="Normal"/>
+    <w:next w:val="BodyText"/>
+    <w:uiPriority w:val="9"/>
+    <w:unhideWhenUsed/>
+    <w:qFormat/>
+    <w:pPr>
+      <w:keepNext/>
+      <w:keepLines/>
+      <w:spacing w:after="0" w:before="200"/>
+      <w:outlineLvl w:val="5"/>
+    </w:pPr>
+    <w:rPr>
+      <w:rFonts w:asciiTheme="majorHAnsi" w:cstheme="majorBidi" w:eastAsiaTheme="majorEastAsia" w:hAnsiTheme="majorHAnsi"/>
+      <w:color w:themeColor="accent1" w:val="000000"/>
+    </w:rPr>
+  </w:style>
+  <w:style w:styleId="Heading7" w:type="paragraph">
+    <w:name w:val="heading 7"/>
+    <w:basedOn w:val="Normal"/>
+    <w:next w:val="BodyText"/>
+    <w:uiPriority w:val="9"/>
+    <w:unhideWhenUsed/>
+    <w:qFormat/>
+    <w:pPr>
+      <w:keepNext/>
+      <w:keepLines/>
+      <w:spacing w:after="0" w:before="200"/>
+      <w:outlineLvl w:val="6"/>
+    </w:pPr>
+    <w:rPr>
+      <w:rFonts w:asciiTheme="majorHAnsi" w:cstheme="majorBidi" w:eastAsiaTheme="majorEastAsia" w:hAnsiTheme="majorHAnsi"/>
+      <w:color w:themeColor="accent1" w:val="000000"/>
+    </w:rPr>
+  </w:style>
+  <w:style w:styleId="Heading8" w:type="paragraph">
+    <w:name w:val="heading 8"/>
+    <w:basedOn w:val="Normal"/>
+    <w:next w:val="BodyText"/>
+    <w:uiPriority w:val="9"/>
+    <w:unhideWhenUsed/>
+    <w:qFormat/>
+    <w:pPr>
+      <w:keepNext/>
+      <w:keepLines/>
+      <w:spacing w:after="0" w:before="200"/>
+      <w:outlineLvl w:val="7"/>
+    </w:pPr>
+    <w:rPr>
+      <w:rFonts w:asciiTheme="majorHAnsi" w:cstheme="majorBidi" w:eastAsiaTheme="majorEastAsia" w:hAnsiTheme="majorHAnsi"/>
+      <w:color w:themeColor="accent1" w:val="000000"/>
+    </w:rPr>
+  </w:style>
+  <w:style w:styleId="Heading9" w:type="paragraph">
+    <w:name w:val="heading 9"/>
+    <w:basedOn w:val="Normal"/>
+    <w:next w:val="BodyText"/>
+    <w:uiPriority w:val="9"/>
+    <w:unhideWhenUsed/>
+    <w:qFormat/>
+    <w:pPr>
+      <w:keepNext/>
+      <w:keepLines/>
+      <w:spacing w:after="0" w:before="200"/>
+      <w:outlineLvl w:val="8"/>
+    </w:pPr>
+    <w:rPr>
+      <w:rFonts w:asciiTheme="majorHAnsi" w:cstheme="majorBidi" w:eastAsiaTheme="majorEastAsia" w:hAnsiTheme="majorHAnsi"/>
+      <w:color w:themeColor="accent1" w:val="000000"/>
+    </w:rPr>
+  </w:style>
+  <w:style w:default="1" w:styleId="DefaultParagraphFont" w:type="character">
+    <w:name w:val="Default Paragraph Font"/>
+    <w:uiPriority w:val="1"/>
+    <w:semiHidden/>
+    <w:unhideWhenUsed/>
+  </w:style>
+  <w:style w:default="1" w:styleId="TableNormal" w:type="table">
+    <w:name w:val="Normal Table"/>
+    <w:uiPriority w:val="99"/>
+    <w:semiHidden/>
+    <w:unhideWhenUsed/>
+    <w:tblPr>
+      <w:tblInd w:type="dxa" w:w="0"/>
+      <w:tblCellMar>
+        <w:top w:type="dxa" w:w="0"/>
+        <w:left w:type="dxa" w:w="108"/>
+        <w:bottom w:type="dxa" w:w="0"/>
+        <w:right w:type="dxa" w:w="108"/>
+      </w:tblCellMar>
+    </w:tblPr>
+  </w:style>
+  <w:style w:default="1" w:styleId="NoList" w:type="numbering">
+    <w:name w:val="No List"/>
+    <w:uiPriority w:val="99"/>
+    <w:semiHidden/>
+    <w:unhideWhenUsed/>
+  </w:style>
   <w:style w:styleId="BodyText" w:type="paragraph">
     <w:name w:val="Body Text"/>
     <w:basedOn w:val="Normal"/>
-    <w:link w:val="BodyTextChar"/>
+    <w:qFormat/>
     <w:pPr>
       <w:spacing w:after="180" w:before="180"/>
     </w:pPr>
-    <w:qFormat/>
   </w:style>
   <w:style w:customStyle="1" w:styleId="FirstParagraph" w:type="paragraph">
     <w:name w:val="First Paragraph"/>
@@ -965,7 +1580,7 @@
       <w:rFonts w:asciiTheme="majorHAnsi" w:cstheme="majorBidi" w:eastAsiaTheme="majorEastAsia" w:hAnsiTheme="majorHAnsi"/>
       <w:b/>
       <w:bCs/>
-      <w:color w:themeColor="accent1" w:themeShade="B5" w:val="345A8A"/>
+      <w:color w:themeColor="accent1" w:themeShade="B5" w:val="000000"/>
       <w:sz w:val="36"/>
       <w:szCs w:val="36"/>
     </w:rPr>
@@ -976,10 +1591,7 @@
     <w:next w:val="BodyText"/>
     <w:qFormat/>
     <w:pPr>
-      <w:keepNext/>
-      <w:keepLines/>
-      <w:spacing w:after="240" w:before="240"/>
-      <w:jc w:val="center"/>
+      <w:spacing w:before="240"/>
     </w:pPr>
     <w:rPr>
       <w:sz w:val="30"/>
@@ -1024,198 +1636,7 @@
   <w:style w:styleId="Bibliography" w:type="paragraph">
     <w:name w:val="Bibliography"/>
     <w:basedOn w:val="Normal"/>
-    <w:next w:val="Bibliography"/>
     <w:qFormat/>
-    <w:pPr/>
-    <w:rPr/>
-  </w:style>
-  <w:style w:styleId="Heading1" w:type="paragraph">
-    <w:name w:val="Heading 1"/>
-    <w:basedOn w:val="Normal"/>
-    <w:next w:val="BodyText"/>
-    <w:uiPriority w:val="9"/>
-    <w:qFormat/>
-    <w:pPr>
-      <w:keepNext/>
-      <w:keepLines/>
-      <w:spacing w:after="0" w:before="480"/>
-      <w:outlineLvl w:val="0"/>
-    </w:pPr>
-    <w:rPr>
-      <w:rFonts w:asciiTheme="majorHAnsi" w:cstheme="majorBidi" w:eastAsiaTheme="majorEastAsia" w:hAnsiTheme="majorHAnsi"/>
-      <w:b/>
-      <w:bCs/>
-      <w:color w:themeColor="accent1" w:val="4F81BD"/>
-      <w:sz w:val="32"/>
-      <w:szCs w:val="32"/>
-    </w:rPr>
-  </w:style>
-  <w:style w:styleId="Heading2" w:type="paragraph">
-    <w:name w:val="Heading 2"/>
-    <w:basedOn w:val="Normal"/>
-    <w:next w:val="BodyText"/>
-    <w:uiPriority w:val="9"/>
-    <w:unhideWhenUsed/>
-    <w:qFormat/>
-    <w:pPr>
-      <w:keepNext/>
-      <w:keepLines/>
-      <w:spacing w:after="0" w:before="200"/>
-      <w:outlineLvl w:val="1"/>
-    </w:pPr>
-    <w:rPr>
-      <w:rFonts w:asciiTheme="majorHAnsi" w:cstheme="majorBidi" w:eastAsiaTheme="majorEastAsia" w:hAnsiTheme="majorHAnsi"/>
-      <w:b/>
-      <w:bCs/>
-      <w:color w:themeColor="accent1" w:val="4F81BD"/>
-      <w:sz w:val="28"/>
-      <w:szCs w:val="28"/>
-    </w:rPr>
-  </w:style>
-  <w:style w:styleId="Heading3" w:type="paragraph">
-    <w:name w:val="Heading 3"/>
-    <w:basedOn w:val="Normal"/>
-    <w:next w:val="BodyText"/>
-    <w:uiPriority w:val="9"/>
-    <w:unhideWhenUsed/>
-    <w:qFormat/>
-    <w:pPr>
-      <w:keepNext/>
-      <w:keepLines/>
-      <w:spacing w:after="0" w:before="200"/>
-      <w:outlineLvl w:val="2"/>
-    </w:pPr>
-    <w:rPr>
-      <w:rFonts w:asciiTheme="majorHAnsi" w:cstheme="majorBidi" w:eastAsiaTheme="majorEastAsia" w:hAnsiTheme="majorHAnsi"/>
-      <w:b/>
-      <w:bCs/>
-      <w:color w:themeColor="accent1" w:val="4F81BD"/>
-      <w:sz w:val="24"/>
-      <w:szCs w:val="24"/>
-    </w:rPr>
-  </w:style>
-  <w:style w:styleId="Heading4" w:type="paragraph">
-    <w:name w:val="Heading 4"/>
-    <w:basedOn w:val="Normal"/>
-    <w:next w:val="BodyText"/>
-    <w:uiPriority w:val="9"/>
-    <w:unhideWhenUsed/>
-    <w:qFormat/>
-    <w:pPr>
-      <w:keepNext/>
-      <w:keepLines/>
-      <w:spacing w:after="0" w:before="200"/>
-      <w:outlineLvl w:val="3"/>
-    </w:pPr>
-    <w:rPr>
-      <w:rFonts w:asciiTheme="majorHAnsi" w:cstheme="majorBidi" w:eastAsiaTheme="majorEastAsia" w:hAnsiTheme="majorHAnsi"/>
-      <w:i/>
-      <w:bCs/>
-      <w:color w:themeColor="accent1" w:val="4F81BD"/>
-      <w:sz w:val="24"/>
-      <w:szCs w:val="24"/>
-    </w:rPr>
-  </w:style>
-  <w:style w:styleId="Heading5" w:type="paragraph">
-    <w:name w:val="Heading 5"/>
-    <w:basedOn w:val="Normal"/>
-    <w:next w:val="BodyText"/>
-    <w:uiPriority w:val="9"/>
-    <w:unhideWhenUsed/>
-    <w:qFormat/>
-    <w:pPr>
-      <w:keepNext/>
-      <w:keepLines/>
-      <w:spacing w:after="0" w:before="200"/>
-      <w:outlineLvl w:val="4"/>
-    </w:pPr>
-    <w:rPr>
-      <w:rFonts w:asciiTheme="majorHAnsi" w:cstheme="majorBidi" w:eastAsiaTheme="majorEastAsia" w:hAnsiTheme="majorHAnsi"/>
-      <w:iCs/>
-      <w:color w:themeColor="accent1" w:val="4F81BD"/>
-      <w:sz w:val="24"/>
-      <w:szCs w:val="24"/>
-    </w:rPr>
-  </w:style>
-  <w:style w:styleId="Heading6" w:type="paragraph">
-    <w:name w:val="Heading 6"/>
-    <w:basedOn w:val="Normal"/>
-    <w:next w:val="BodyText"/>
-    <w:uiPriority w:val="9"/>
-    <w:unhideWhenUsed/>
-    <w:qFormat/>
-    <w:pPr>
-      <w:keepNext/>
-      <w:keepLines/>
-      <w:spacing w:after="0" w:before="200"/>
-      <w:outlineLvl w:val="5"/>
-    </w:pPr>
-    <w:rPr>
-      <w:rFonts w:asciiTheme="majorHAnsi" w:cstheme="majorBidi" w:eastAsiaTheme="majorEastAsia" w:hAnsiTheme="majorHAnsi"/>
-      <w:color w:themeColor="accent1" w:val="4F81BD"/>
-      <w:sz w:val="24"/>
-      <w:szCs w:val="24"/>
-    </w:rPr>
-  </w:style>
-  <w:style w:styleId="Heading7" w:type="paragraph">
-    <w:name w:val="Heading 7"/>
-    <w:basedOn w:val="Normal"/>
-    <w:next w:val="BodyText"/>
-    <w:uiPriority w:val="9"/>
-    <w:unhideWhenUsed/>
-    <w:qFormat/>
-    <w:pPr>
-      <w:keepNext/>
-      <w:keepLines/>
-      <w:spacing w:after="0" w:before="200"/>
-      <w:outlineLvl w:val="6"/>
-    </w:pPr>
-    <w:rPr>
-      <w:rFonts w:asciiTheme="majorHAnsi" w:cstheme="majorBidi" w:eastAsiaTheme="majorEastAsia" w:hAnsiTheme="majorHAnsi"/>
-      <w:color w:themeColor="accent1" w:val="4F81BD"/>
-      <w:sz w:val="24"/>
-      <w:szCs w:val="24"/>
-    </w:rPr>
-  </w:style>
-  <w:style w:styleId="Heading8" w:type="paragraph">
-    <w:name w:val="Heading 8"/>
-    <w:basedOn w:val="Normal"/>
-    <w:next w:val="BodyText"/>
-    <w:uiPriority w:val="9"/>
-    <w:unhideWhenUsed/>
-    <w:qFormat/>
-    <w:pPr>
-      <w:keepNext/>
-      <w:keepLines/>
-      <w:spacing w:after="0" w:before="200"/>
-      <w:outlineLvl w:val="7"/>
-    </w:pPr>
-    <w:rPr>
-      <w:rFonts w:asciiTheme="majorHAnsi" w:cstheme="majorBidi" w:eastAsiaTheme="majorEastAsia" w:hAnsiTheme="majorHAnsi"/>
-      <w:color w:themeColor="accent1" w:val="4F81BD"/>
-      <w:sz w:val="24"/>
-      <w:szCs w:val="24"/>
-    </w:rPr>
-  </w:style>
-  <w:style w:styleId="Heading9" w:type="paragraph">
-    <w:name w:val="Heading 9"/>
-    <w:basedOn w:val="Normal"/>
-    <w:next w:val="BodyText"/>
-    <w:uiPriority w:val="9"/>
-    <w:unhideWhenUsed/>
-    <w:qFormat/>
-    <w:pPr>
-      <w:keepNext/>
-      <w:keepLines/>
-      <w:spacing w:after="0" w:before="200"/>
-      <w:outlineLvl w:val="8"/>
-    </w:pPr>
-    <w:rPr>
-      <w:rFonts w:asciiTheme="majorHAnsi" w:cstheme="majorBidi" w:eastAsiaTheme="majorEastAsia" w:hAnsiTheme="majorHAnsi"/>
-      <w:color w:themeColor="accent1" w:val="4F81BD"/>
-      <w:sz w:val="24"/>
-      <w:szCs w:val="24"/>
-    </w:rPr>
   </w:style>
   <w:style w:styleId="BlockText" w:type="paragraph">
     <w:name w:val="Block Text"/>
@@ -1226,25 +1647,18 @@
     <w:qFormat/>
     <w:pPr>
       <w:spacing w:after="100" w:before="100"/>
-      <w:ind w:firstLine="0" w:left="480" w:right="480"/>
+      <w:ind w:left="480" w:right="480"/>
     </w:pPr>
   </w:style>
   <w:style w:styleId="FootnoteText" w:type="paragraph">
-    <w:name w:val="Footnote Text"/>
-    <w:basedOn w:val="Normal"/>
-    <w:next w:val="FootnoteText"/>
+    <w:name w:val="footnote text"/>
+    <w:basedOn w:val="Normal"/>
     <w:uiPriority w:val="9"/>
     <w:unhideWhenUsed/>
     <w:qFormat/>
   </w:style>
-  <w:style w:default="1" w:styleId="DefaultParagraphFont" w:type="character">
-    <w:name w:val="Default Paragraph Font"/>
-    <w:semiHidden/>
-    <w:unhideWhenUsed/>
-  </w:style>
-  <w:style w:default="1" w:styleId="Table" w:type="table">
+  <w:style w:customStyle="1" w:styleId="Table" w:type="table">
     <w:name w:val="Table"/>
-    <w:basedOn w:val="TableNormal"/>
     <w:semiHidden/>
     <w:unhideWhenUsed/>
     <w:qFormat/>
@@ -1260,16 +1674,15 @@
     <w:tblStylePr w:type="firstRow">
       <w:tblPr>
         <w:jc w:val="left"/>
-        <w:tblInd w:type="dxa" w:w="0"/>
       </w:tblPr>
       <w:trPr>
         <w:jc w:val="left"/>
       </w:trPr>
       <w:tcPr>
+        <w:tcBorders>
+          <w:bottom w:color="auto" w:space="0" w:sz="0" w:val="single"/>
+        </w:tcBorders>
         <w:vAlign w:val="bottom"/>
-        <w:tcBorders>
-          <w:bottom w:val="single"/>
-        </w:tcBorders>
       </w:tcPr>
     </w:tblStylePr>
   </w:style>
@@ -1291,11 +1704,11 @@
     <w:basedOn w:val="Normal"/>
   </w:style>
   <w:style w:styleId="Caption" w:type="paragraph">
-    <w:name w:val="Caption"/>
-    <w:basedOn w:val="Normal"/>
-    <w:link w:val="BodyTextChar"/>
-    <w:pPr>
-      <w:spacing w:after="120" w:before="0"/>
+    <w:name w:val="caption"/>
+    <w:basedOn w:val="Normal"/>
+    <w:link w:val="CaptionChar"/>
+    <w:pPr>
+      <w:spacing w:after="120"/>
     </w:pPr>
     <w:rPr>
       <w:i/>
@@ -1323,14 +1736,15 @@
       <w:keepNext/>
     </w:pPr>
   </w:style>
-  <w:style w:customStyle="1" w:styleId="BodyTextChar" w:type="character">
-    <w:name w:val="Body Text Char"/>
+  <w:style w:customStyle="1" w:styleId="CaptionChar" w:type="character">
+    <w:name w:val="Caption Char"/>
     <w:basedOn w:val="DefaultParagraphFont"/>
-    <w:link w:val="BodyText"/>
+    <w:link w:val="Caption"/>
   </w:style>
   <w:style w:customStyle="1" w:styleId="VerbatimChar" w:type="character">
     <w:name w:val="Verbatim Char"/>
-    <w:basedOn w:val="BodyTextChar"/>
+    <w:basedOn w:val="CaptionChar"/>
+    <w:link w:val="SourceCode"/>
     <w:rPr>
       <w:rFonts w:ascii="Consolas" w:hAnsi="Consolas"/>
       <w:sz w:val="22"/>
@@ -1338,20 +1752,21 @@
   </w:style>
   <w:style w:customStyle="1" w:styleId="SectionNumber" w:type="character">
     <w:name w:val="Section Number"/>
-    <w:basedOn w:val="BodyTextChar"/>
+    <w:basedOn w:val="CaptionChar"/>
   </w:style>
   <w:style w:styleId="FootnoteReference" w:type="character">
-    <w:name w:val="Footnote Reference"/>
-    <w:basedOn w:val="BodyTextChar"/>
+    <w:name w:val="footnote reference"/>
+    <w:basedOn w:val="CaptionChar"/>
     <w:rPr>
       <w:vertAlign w:val="superscript"/>
     </w:rPr>
   </w:style>
   <w:style w:styleId="Hyperlink" w:type="character">
     <w:name w:val="Hyperlink"/>
-    <w:basedOn w:val="BodyTextChar"/>
-    <w:rPr>
-      <w:color w:themeColor="accent1" w:val="4F81BD"/>
+    <w:basedOn w:val="CaptionChar"/>
+    <w:uiPriority w:val="99"/>
+    <w:rPr>
+      <w:color w:themeColor="accent1" w:val="000000"/>
     </w:rPr>
   </w:style>
   <w:style w:styleId="TOCHeading" w:type="paragraph">
@@ -1366,240 +1781,464 @@
       <w:outlineLvl w:val="9"/>
     </w:pPr>
     <w:rPr>
-      <w:rFonts w:asciiTheme="majorHAnsi" w:cstheme="majorBidi" w:eastAsiaTheme="majorEastAsia" w:hAnsiTheme="majorHAnsi"/>
       <w:b w:val="0"/>
       <w:bCs w:val="0"/>
-      <w:color w:themeColor="accent1" w:themeShade="BF" w:val="365F91"/>
-    </w:rPr>
-  </w:style>
-  <w:style w:type="paragraph" w:customStyle="1" w:styleId="SourceCode">
+      <w:color w:themeColor="accent1" w:themeShade="BF" w:val="000000"/>
+    </w:rPr>
+  </w:style>
+  <w:style w:customStyle="1" w:styleId="SourceCode" w:type="paragraph">
     <w:name w:val="Source Code"/>
     <w:basedOn w:val="Normal"/>
     <w:link w:val="VerbatimChar"/>
     <w:pPr>
-      <w:wordWrap w:val="off"/>
-    </w:pPr>
-  </w:style>
-  <w:style w:type="character" w:customStyle="1" w:styleId="KeywordTok">
+      <w:wordWrap w:val="0"/>
+    </w:pPr>
+  </w:style>
+  <w:style w:customStyle="1" w:styleId="KeywordTok" w:type="character">
     <w:name w:val="KeywordTok"/>
     <w:basedOn w:val="VerbatimChar"/>
     <w:rPr>
+      <w:rFonts w:ascii="Consolas" w:hAnsi="Consolas"/>
+      <w:b/>
       <w:color w:val="007020"/>
-      <w:b/>
-    </w:rPr>
-  </w:style>
-  <w:style w:type="character" w:customStyle="1" w:styleId="DataTypeTok">
+      <w:sz w:val="22"/>
+    </w:rPr>
+  </w:style>
+  <w:style w:customStyle="1" w:styleId="DataTypeTok" w:type="character">
     <w:name w:val="DataTypeTok"/>
     <w:basedOn w:val="VerbatimChar"/>
     <w:rPr>
+      <w:rFonts w:ascii="Consolas" w:hAnsi="Consolas"/>
       <w:color w:val="902000"/>
-    </w:rPr>
-  </w:style>
-  <w:style w:type="character" w:customStyle="1" w:styleId="DecValTok">
+      <w:sz w:val="22"/>
+    </w:rPr>
+  </w:style>
+  <w:style w:customStyle="1" w:styleId="DecValTok" w:type="character">
     <w:name w:val="DecValTok"/>
     <w:basedOn w:val="VerbatimChar"/>
     <w:rPr>
-      <w:color w:val="40a070"/>
-    </w:rPr>
-  </w:style>
-  <w:style w:type="character" w:customStyle="1" w:styleId="BaseNTok">
+      <w:rFonts w:ascii="Consolas" w:hAnsi="Consolas"/>
+      <w:color w:val="40A070"/>
+      <w:sz w:val="22"/>
+    </w:rPr>
+  </w:style>
+  <w:style w:customStyle="1" w:styleId="BaseNTok" w:type="character">
     <w:name w:val="BaseNTok"/>
     <w:basedOn w:val="VerbatimChar"/>
     <w:rPr>
-      <w:color w:val="40a070"/>
-    </w:rPr>
-  </w:style>
-  <w:style w:type="character" w:customStyle="1" w:styleId="FloatTok">
+      <w:rFonts w:ascii="Consolas" w:hAnsi="Consolas"/>
+      <w:color w:val="40A070"/>
+      <w:sz w:val="22"/>
+    </w:rPr>
+  </w:style>
+  <w:style w:customStyle="1" w:styleId="FloatTok" w:type="character">
     <w:name w:val="FloatTok"/>
     <w:basedOn w:val="VerbatimChar"/>
     <w:rPr>
-      <w:color w:val="40a070"/>
-    </w:rPr>
-  </w:style>
-  <w:style w:type="character" w:customStyle="1" w:styleId="ConstantTok">
+      <w:rFonts w:ascii="Consolas" w:hAnsi="Consolas"/>
+      <w:color w:val="40A070"/>
+      <w:sz w:val="22"/>
+    </w:rPr>
+  </w:style>
+  <w:style w:customStyle="1" w:styleId="ConstantTok" w:type="character">
     <w:name w:val="ConstantTok"/>
     <w:basedOn w:val="VerbatimChar"/>
     <w:rPr>
+      <w:rFonts w:ascii="Consolas" w:hAnsi="Consolas"/>
       <w:color w:val="880000"/>
-    </w:rPr>
-  </w:style>
-  <w:style w:type="character" w:customStyle="1" w:styleId="CharTok">
+      <w:sz w:val="22"/>
+    </w:rPr>
+  </w:style>
+  <w:style w:customStyle="1" w:styleId="CharTok" w:type="character">
     <w:name w:val="CharTok"/>
     <w:basedOn w:val="VerbatimChar"/>
     <w:rPr>
-      <w:color w:val="4070a0"/>
-    </w:rPr>
-  </w:style>
-  <w:style w:type="character" w:customStyle="1" w:styleId="SpecialCharTok">
+      <w:rFonts w:ascii="Consolas" w:hAnsi="Consolas"/>
+      <w:color w:val="4070A0"/>
+      <w:sz w:val="22"/>
+    </w:rPr>
+  </w:style>
+  <w:style w:customStyle="1" w:styleId="SpecialCharTok" w:type="character">
     <w:name w:val="SpecialCharTok"/>
     <w:basedOn w:val="VerbatimChar"/>
     <w:rPr>
-      <w:color w:val="4070a0"/>
-    </w:rPr>
-  </w:style>
-  <w:style w:type="character" w:customStyle="1" w:styleId="StringTok">
+      <w:rFonts w:ascii="Consolas" w:hAnsi="Consolas"/>
+      <w:color w:val="4070A0"/>
+      <w:sz w:val="22"/>
+    </w:rPr>
+  </w:style>
+  <w:style w:customStyle="1" w:styleId="StringTok" w:type="character">
     <w:name w:val="StringTok"/>
     <w:basedOn w:val="VerbatimChar"/>
     <w:rPr>
-      <w:color w:val="4070a0"/>
-    </w:rPr>
-  </w:style>
-  <w:style w:type="character" w:customStyle="1" w:styleId="VerbatimStringTok">
+      <w:rFonts w:ascii="Consolas" w:hAnsi="Consolas"/>
+      <w:color w:val="4070A0"/>
+      <w:sz w:val="22"/>
+    </w:rPr>
+  </w:style>
+  <w:style w:customStyle="1" w:styleId="VerbatimStringTok" w:type="character">
     <w:name w:val="VerbatimStringTok"/>
     <w:basedOn w:val="VerbatimChar"/>
     <w:rPr>
-      <w:color w:val="4070a0"/>
-    </w:rPr>
-  </w:style>
-  <w:style w:type="character" w:customStyle="1" w:styleId="SpecialStringTok">
+      <w:rFonts w:ascii="Consolas" w:hAnsi="Consolas"/>
+      <w:color w:val="4070A0"/>
+      <w:sz w:val="22"/>
+    </w:rPr>
+  </w:style>
+  <w:style w:customStyle="1" w:styleId="SpecialStringTok" w:type="character">
     <w:name w:val="SpecialStringTok"/>
     <w:basedOn w:val="VerbatimChar"/>
     <w:rPr>
-      <w:color w:val="bb6688"/>
-    </w:rPr>
-  </w:style>
-  <w:style w:type="character" w:customStyle="1" w:styleId="ImportTok">
+      <w:rFonts w:ascii="Consolas" w:hAnsi="Consolas"/>
+      <w:color w:val="BB6688"/>
+      <w:sz w:val="22"/>
+    </w:rPr>
+  </w:style>
+  <w:style w:customStyle="1" w:styleId="ImportTok" w:type="character">
     <w:name w:val="ImportTok"/>
     <w:basedOn w:val="VerbatimChar"/>
-    <w:rPr/>
-  </w:style>
-  <w:style w:type="character" w:customStyle="1" w:styleId="CommentTok">
+    <w:rPr>
+      <w:rFonts w:ascii="Consolas" w:hAnsi="Consolas"/>
+      <w:sz w:val="22"/>
+    </w:rPr>
+  </w:style>
+  <w:style w:customStyle="1" w:styleId="CommentTok" w:type="character">
     <w:name w:val="CommentTok"/>
     <w:basedOn w:val="VerbatimChar"/>
     <w:rPr>
-      <w:color w:val="60a0b0"/>
+      <w:rFonts w:ascii="Consolas" w:hAnsi="Consolas"/>
       <w:i/>
-    </w:rPr>
-  </w:style>
-  <w:style w:type="character" w:customStyle="1" w:styleId="DocumentationTok">
+      <w:color w:val="60A0B0"/>
+      <w:sz w:val="22"/>
+    </w:rPr>
+  </w:style>
+  <w:style w:customStyle="1" w:styleId="DocumentationTok" w:type="character">
     <w:name w:val="DocumentationTok"/>
     <w:basedOn w:val="VerbatimChar"/>
     <w:rPr>
-      <w:color w:val="ba2121"/>
+      <w:rFonts w:ascii="Consolas" w:hAnsi="Consolas"/>
       <w:i/>
-    </w:rPr>
-  </w:style>
-  <w:style w:type="character" w:customStyle="1" w:styleId="AnnotationTok">
+      <w:color w:val="BA2121"/>
+      <w:sz w:val="22"/>
+    </w:rPr>
+  </w:style>
+  <w:style w:customStyle="1" w:styleId="AnnotationTok" w:type="character">
     <w:name w:val="AnnotationTok"/>
     <w:basedOn w:val="VerbatimChar"/>
     <w:rPr>
-      <w:color w:val="60a0b0"/>
+      <w:rFonts w:ascii="Consolas" w:hAnsi="Consolas"/>
       <w:b/>
       <w:i/>
-    </w:rPr>
-  </w:style>
-  <w:style w:type="character" w:customStyle="1" w:styleId="CommentVarTok">
+      <w:color w:val="60A0B0"/>
+      <w:sz w:val="22"/>
+    </w:rPr>
+  </w:style>
+  <w:style w:customStyle="1" w:styleId="CommentVarTok" w:type="character">
     <w:name w:val="CommentVarTok"/>
     <w:basedOn w:val="VerbatimChar"/>
     <w:rPr>
-      <w:color w:val="60a0b0"/>
+      <w:rFonts w:ascii="Consolas" w:hAnsi="Consolas"/>
       <w:b/>
       <w:i/>
-    </w:rPr>
-  </w:style>
-  <w:style w:type="character" w:customStyle="1" w:styleId="OtherTok">
+      <w:color w:val="60A0B0"/>
+      <w:sz w:val="22"/>
+    </w:rPr>
+  </w:style>
+  <w:style w:customStyle="1" w:styleId="OtherTok" w:type="character">
     <w:name w:val="OtherTok"/>
     <w:basedOn w:val="VerbatimChar"/>
     <w:rPr>
+      <w:rFonts w:ascii="Consolas" w:hAnsi="Consolas"/>
       <w:color w:val="007020"/>
-    </w:rPr>
-  </w:style>
-  <w:style w:type="character" w:customStyle="1" w:styleId="FunctionTok">
+      <w:sz w:val="22"/>
+    </w:rPr>
+  </w:style>
+  <w:style w:customStyle="1" w:styleId="FunctionTok" w:type="character">
     <w:name w:val="FunctionTok"/>
     <w:basedOn w:val="VerbatimChar"/>
     <w:rPr>
-      <w:color w:val="06287e"/>
-    </w:rPr>
-  </w:style>
-  <w:style w:type="character" w:customStyle="1" w:styleId="VariableTok">
+      <w:rFonts w:ascii="Consolas" w:hAnsi="Consolas"/>
+      <w:color w:val="06287E"/>
+      <w:sz w:val="22"/>
+    </w:rPr>
+  </w:style>
+  <w:style w:customStyle="1" w:styleId="VariableTok" w:type="character">
     <w:name w:val="VariableTok"/>
     <w:basedOn w:val="VerbatimChar"/>
     <w:rPr>
-      <w:color w:val="19177c"/>
-    </w:rPr>
-  </w:style>
-  <w:style w:type="character" w:customStyle="1" w:styleId="ControlFlowTok">
+      <w:rFonts w:ascii="Consolas" w:hAnsi="Consolas"/>
+      <w:color w:val="19177C"/>
+      <w:sz w:val="22"/>
+    </w:rPr>
+  </w:style>
+  <w:style w:customStyle="1" w:styleId="ControlFlowTok" w:type="character">
     <w:name w:val="ControlFlowTok"/>
     <w:basedOn w:val="VerbatimChar"/>
     <w:rPr>
+      <w:rFonts w:ascii="Consolas" w:hAnsi="Consolas"/>
+      <w:b/>
       <w:color w:val="007020"/>
-      <w:b/>
-    </w:rPr>
-  </w:style>
-  <w:style w:type="character" w:customStyle="1" w:styleId="OperatorTok">
+      <w:sz w:val="22"/>
+    </w:rPr>
+  </w:style>
+  <w:style w:customStyle="1" w:styleId="OperatorTok" w:type="character">
     <w:name w:val="OperatorTok"/>
     <w:basedOn w:val="VerbatimChar"/>
     <w:rPr>
+      <w:rFonts w:ascii="Consolas" w:hAnsi="Consolas"/>
       <w:color w:val="666666"/>
-    </w:rPr>
-  </w:style>
-  <w:style w:type="character" w:customStyle="1" w:styleId="BuiltInTok">
+      <w:sz w:val="22"/>
+    </w:rPr>
+  </w:style>
+  <w:style w:customStyle="1" w:styleId="BuiltInTok" w:type="character">
     <w:name w:val="BuiltInTok"/>
     <w:basedOn w:val="VerbatimChar"/>
-    <w:rPr/>
-  </w:style>
-  <w:style w:type="character" w:customStyle="1" w:styleId="ExtensionTok">
+    <w:rPr>
+      <w:rFonts w:ascii="Consolas" w:hAnsi="Consolas"/>
+      <w:sz w:val="22"/>
+    </w:rPr>
+  </w:style>
+  <w:style w:customStyle="1" w:styleId="ExtensionTok" w:type="character">
     <w:name w:val="ExtensionTok"/>
     <w:basedOn w:val="VerbatimChar"/>
-    <w:rPr/>
-  </w:style>
-  <w:style w:type="character" w:customStyle="1" w:styleId="PreprocessorTok">
+    <w:rPr>
+      <w:rFonts w:ascii="Consolas" w:hAnsi="Consolas"/>
+      <w:sz w:val="22"/>
+    </w:rPr>
+  </w:style>
+  <w:style w:customStyle="1" w:styleId="PreprocessorTok" w:type="character">
     <w:name w:val="PreprocessorTok"/>
     <w:basedOn w:val="VerbatimChar"/>
     <w:rPr>
-      <w:color w:val="bc7a00"/>
-    </w:rPr>
-  </w:style>
-  <w:style w:type="character" w:customStyle="1" w:styleId="AttributeTok">
+      <w:rFonts w:ascii="Consolas" w:hAnsi="Consolas"/>
+      <w:color w:val="BC7A00"/>
+      <w:sz w:val="22"/>
+    </w:rPr>
+  </w:style>
+  <w:style w:customStyle="1" w:styleId="AttributeTok" w:type="character">
     <w:name w:val="AttributeTok"/>
     <w:basedOn w:val="VerbatimChar"/>
     <w:rPr>
-      <w:color w:val="7d9029"/>
-    </w:rPr>
-  </w:style>
-  <w:style w:type="character" w:customStyle="1" w:styleId="RegionMarkerTok">
+      <w:rFonts w:ascii="Consolas" w:hAnsi="Consolas"/>
+      <w:color w:val="7D9029"/>
+      <w:sz w:val="22"/>
+    </w:rPr>
+  </w:style>
+  <w:style w:customStyle="1" w:styleId="RegionMarkerTok" w:type="character">
     <w:name w:val="RegionMarkerTok"/>
     <w:basedOn w:val="VerbatimChar"/>
-    <w:rPr/>
-  </w:style>
-  <w:style w:type="character" w:customStyle="1" w:styleId="InformationTok">
+    <w:rPr>
+      <w:rFonts w:ascii="Consolas" w:hAnsi="Consolas"/>
+      <w:sz w:val="22"/>
+    </w:rPr>
+  </w:style>
+  <w:style w:customStyle="1" w:styleId="InformationTok" w:type="character">
     <w:name w:val="InformationTok"/>
     <w:basedOn w:val="VerbatimChar"/>
     <w:rPr>
-      <w:color w:val="60a0b0"/>
+      <w:rFonts w:ascii="Consolas" w:hAnsi="Consolas"/>
       <w:b/>
       <w:i/>
-    </w:rPr>
-  </w:style>
-  <w:style w:type="character" w:customStyle="1" w:styleId="WarningTok">
+      <w:color w:val="60A0B0"/>
+      <w:sz w:val="22"/>
+    </w:rPr>
+  </w:style>
+  <w:style w:customStyle="1" w:styleId="WarningTok" w:type="character">
     <w:name w:val="WarningTok"/>
     <w:basedOn w:val="VerbatimChar"/>
     <w:rPr>
-      <w:color w:val="60a0b0"/>
+      <w:rFonts w:ascii="Consolas" w:hAnsi="Consolas"/>
       <w:b/>
       <w:i/>
-    </w:rPr>
-  </w:style>
-  <w:style w:type="character" w:customStyle="1" w:styleId="AlertTok">
+      <w:color w:val="60A0B0"/>
+      <w:sz w:val="22"/>
+    </w:rPr>
+  </w:style>
+  <w:style w:customStyle="1" w:styleId="AlertTok" w:type="character">
     <w:name w:val="AlertTok"/>
     <w:basedOn w:val="VerbatimChar"/>
     <w:rPr>
-      <w:color w:val="ff0000"/>
+      <w:rFonts w:ascii="Consolas" w:hAnsi="Consolas"/>
       <w:b/>
-    </w:rPr>
-  </w:style>
-  <w:style w:type="character" w:customStyle="1" w:styleId="ErrorTok">
+      <w:color w:val="FF0000"/>
+      <w:sz w:val="22"/>
+    </w:rPr>
+  </w:style>
+  <w:style w:customStyle="1" w:styleId="ErrorTok" w:type="character">
     <w:name w:val="ErrorTok"/>
     <w:basedOn w:val="VerbatimChar"/>
     <w:rPr>
-      <w:color w:val="ff0000"/>
+      <w:rFonts w:ascii="Consolas" w:hAnsi="Consolas"/>
       <w:b/>
-    </w:rPr>
-  </w:style>
-  <w:style w:type="character" w:customStyle="1" w:styleId="NormalTok">
+      <w:color w:val="FF0000"/>
+      <w:sz w:val="22"/>
+    </w:rPr>
+  </w:style>
+  <w:style w:customStyle="1" w:styleId="NormalTok" w:type="character">
     <w:name w:val="NormalTok"/>
     <w:basedOn w:val="VerbatimChar"/>
-    <w:rPr/>
+    <w:rPr>
+      <w:rFonts w:ascii="Consolas" w:hAnsi="Consolas"/>
+      <w:sz w:val="22"/>
+    </w:rPr>
+  </w:style>
+  <w:style w:styleId="TOC1" w:type="paragraph">
+    <w:name w:val="toc 1"/>
+    <w:basedOn w:val="Normal"/>
+    <w:next w:val="Normal"/>
+    <w:autoRedefine/>
+    <w:uiPriority w:val="39"/>
+    <w:unhideWhenUsed/>
+    <w:rsid w:val="00DE434D"/>
+    <w:pPr>
+      <w:spacing w:after="100"/>
+    </w:pPr>
+  </w:style>
+  <w:style w:styleId="TOC2" w:type="paragraph">
+    <w:name w:val="toc 2"/>
+    <w:basedOn w:val="Normal"/>
+    <w:next w:val="Normal"/>
+    <w:autoRedefine/>
+    <w:uiPriority w:val="39"/>
+    <w:unhideWhenUsed/>
+    <w:rsid w:val="00DE434D"/>
+    <w:pPr>
+      <w:spacing w:after="100"/>
+      <w:ind w:left="240"/>
+    </w:pPr>
+  </w:style>
+  <w:style w:styleId="TOC3" w:type="paragraph">
+    <w:name w:val="toc 3"/>
+    <w:basedOn w:val="Normal"/>
+    <w:next w:val="Normal"/>
+    <w:autoRedefine/>
+    <w:uiPriority w:val="39"/>
+    <w:unhideWhenUsed/>
+    <w:rsid w:val="00DE434D"/>
+    <w:pPr>
+      <w:spacing w:after="100"/>
+      <w:ind w:left="480"/>
+    </w:pPr>
+  </w:style>
+  <w:style w:styleId="TOC4" w:type="paragraph">
+    <w:name w:val="toc 4"/>
+    <w:basedOn w:val="Normal"/>
+    <w:next w:val="Normal"/>
+    <w:autoRedefine/>
+    <w:uiPriority w:val="39"/>
+    <w:unhideWhenUsed/>
+    <w:rsid w:val="00DE434D"/>
+    <w:pPr>
+      <w:spacing w:after="100" w:line="259" w:lineRule="auto"/>
+      <w:ind w:left="660"/>
+    </w:pPr>
+    <w:rPr>
+      <w:rFonts w:eastAsiaTheme="minorEastAsia"/>
+      <w:sz w:val="22"/>
+      <w:szCs w:val="22"/>
+    </w:rPr>
+  </w:style>
+  <w:style w:styleId="TOC5" w:type="paragraph">
+    <w:name w:val="toc 5"/>
+    <w:basedOn w:val="Normal"/>
+    <w:next w:val="Normal"/>
+    <w:autoRedefine/>
+    <w:uiPriority w:val="39"/>
+    <w:unhideWhenUsed/>
+    <w:rsid w:val="00DE434D"/>
+    <w:pPr>
+      <w:spacing w:after="100" w:line="259" w:lineRule="auto"/>
+      <w:ind w:left="880"/>
+    </w:pPr>
+    <w:rPr>
+      <w:rFonts w:eastAsiaTheme="minorEastAsia"/>
+      <w:sz w:val="22"/>
+      <w:szCs w:val="22"/>
+    </w:rPr>
+  </w:style>
+  <w:style w:styleId="TOC6" w:type="paragraph">
+    <w:name w:val="toc 6"/>
+    <w:basedOn w:val="Normal"/>
+    <w:next w:val="Normal"/>
+    <w:autoRedefine/>
+    <w:uiPriority w:val="39"/>
+    <w:unhideWhenUsed/>
+    <w:rsid w:val="00DE434D"/>
+    <w:pPr>
+      <w:spacing w:after="100" w:line="259" w:lineRule="auto"/>
+      <w:ind w:left="1100"/>
+    </w:pPr>
+    <w:rPr>
+      <w:rFonts w:eastAsiaTheme="minorEastAsia"/>
+      <w:sz w:val="22"/>
+      <w:szCs w:val="22"/>
+    </w:rPr>
+  </w:style>
+  <w:style w:styleId="TOC7" w:type="paragraph">
+    <w:name w:val="toc 7"/>
+    <w:basedOn w:val="Normal"/>
+    <w:next w:val="Normal"/>
+    <w:autoRedefine/>
+    <w:uiPriority w:val="39"/>
+    <w:unhideWhenUsed/>
+    <w:rsid w:val="00DE434D"/>
+    <w:pPr>
+      <w:spacing w:after="100" w:line="259" w:lineRule="auto"/>
+      <w:ind w:left="1320"/>
+    </w:pPr>
+    <w:rPr>
+      <w:rFonts w:eastAsiaTheme="minorEastAsia"/>
+      <w:sz w:val="22"/>
+      <w:szCs w:val="22"/>
+    </w:rPr>
+  </w:style>
+  <w:style w:styleId="TOC8" w:type="paragraph">
+    <w:name w:val="toc 8"/>
+    <w:basedOn w:val="Normal"/>
+    <w:next w:val="Normal"/>
+    <w:autoRedefine/>
+    <w:uiPriority w:val="39"/>
+    <w:unhideWhenUsed/>
+    <w:rsid w:val="00DE434D"/>
+    <w:pPr>
+      <w:spacing w:after="100" w:line="259" w:lineRule="auto"/>
+      <w:ind w:left="1540"/>
+    </w:pPr>
+    <w:rPr>
+      <w:rFonts w:eastAsiaTheme="minorEastAsia"/>
+      <w:sz w:val="22"/>
+      <w:szCs w:val="22"/>
+    </w:rPr>
+  </w:style>
+  <w:style w:styleId="TOC9" w:type="paragraph">
+    <w:name w:val="toc 9"/>
+    <w:basedOn w:val="Normal"/>
+    <w:next w:val="Normal"/>
+    <w:autoRedefine/>
+    <w:uiPriority w:val="39"/>
+    <w:unhideWhenUsed/>
+    <w:rsid w:val="00DE434D"/>
+    <w:pPr>
+      <w:spacing w:after="100" w:line="259" w:lineRule="auto"/>
+      <w:ind w:left="1760"/>
+    </w:pPr>
+    <w:rPr>
+      <w:rFonts w:eastAsiaTheme="minorEastAsia"/>
+      <w:sz w:val="22"/>
+      <w:szCs w:val="22"/>
+    </w:rPr>
+  </w:style>
+  <w:style w:styleId="UnresolvedMention" w:type="character">
+    <w:name w:val="Unresolved Mention"/>
+    <w:basedOn w:val="DefaultParagraphFont"/>
+    <w:uiPriority w:val="99"/>
+    <w:semiHidden/>
+    <w:unhideWhenUsed/>
+    <w:rsid w:val="00DE434D"/>
+    <w:rPr>
+      <w:color w:val="605E5C"/>
+      <w:shd w:color="auto" w:fill="E1DFDD" w:val="clear"/>
+    </w:rPr>
   </w:style>
 </w:styles>
 </file>
@@ -1607,7 +2246,7 @@
 <file path=word/theme/theme1.xml><?xml version="1.0" encoding="utf-8"?>
 <a:theme xmlns:a="http://schemas.openxmlformats.org/drawingml/2006/main" name="Office Theme">
   <a:themeElements>
-    <a:clrScheme name="Office">
+    <a:clrScheme name="Just Black">
       <a:dk1>
         <a:sysClr val="windowText" lastClr="000000"/>
       </a:dk1>
@@ -1615,13 +2254,13 @@
         <a:sysClr val="window" lastClr="FFFFFF"/>
       </a:lt1>
       <a:dk2>
-        <a:srgbClr val="1F497D"/>
+        <a:srgbClr val="000000"/>
       </a:dk2>
       <a:lt2>
         <a:srgbClr val="EEECE1"/>
       </a:lt2>
       <a:accent1>
-        <a:srgbClr val="4F81BD"/>
+        <a:srgbClr val="000000"/>
       </a:accent1>
       <a:accent2>
         <a:srgbClr val="C0504D"/>

</xml_diff>